<commit_message>
adding version 2.5 release of Afridev Gen2
</commit_message>
<xml_diff>
--- a/software/release notes/FW_Release_Afridev2_v2.5.docx
+++ b/software/release notes/FW_Release_Afridev2_v2.5.docx
@@ -1009,7 +1009,7 @@
             </w:rPr>
             <w:fldChar w:fldCharType="separate"/>
           </w:r>
-          <w:hyperlink w:anchor="_Toc534204591" w:history="1">
+          <w:hyperlink w:anchor="_Toc536025103" w:history="1">
             <w:r>
               <w:rPr>
                 <w:rStyle w:val="Hyperlink"/>
@@ -1089,7 +1089,7 @@
                 <w:noProof/>
                 <w:webHidden/>
               </w:rPr>
-              <w:instrText xml:space="preserve"> PAGEREF _Toc534204591 \h </w:instrText>
+              <w:instrText xml:space="preserve"> PAGEREF _Toc536025103 \h </w:instrText>
             </w:r>
             <w:r>
               <w:rPr>
@@ -1135,7 +1135,7 @@
               <w:szCs w:val="22"/>
             </w:rPr>
           </w:pPr>
-          <w:hyperlink w:anchor="_Toc534204592" w:history="1">
+          <w:hyperlink w:anchor="_Toc536025104" w:history="1">
             <w:r>
               <w:rPr>
                 <w:rStyle w:val="Hyperlink"/>
@@ -1165,7 +1165,7 @@
                 <w:noProof/>
                 <w:webHidden/>
               </w:rPr>
-              <w:instrText xml:space="preserve"> PAGEREF _Toc534204592 \h </w:instrText>
+              <w:instrText xml:space="preserve"> PAGEREF _Toc536025104 \h </w:instrText>
             </w:r>
             <w:r>
               <w:rPr>
@@ -1211,7 +1211,7 @@
               <w:szCs w:val="22"/>
             </w:rPr>
           </w:pPr>
-          <w:hyperlink w:anchor="_Toc534204593" w:history="1">
+          <w:hyperlink w:anchor="_Toc536025105" w:history="1">
             <w:r>
               <w:rPr>
                 <w:rStyle w:val="Hyperlink"/>
@@ -1239,7 +1239,7 @@
                 <w:noProof/>
                 <w:webHidden/>
               </w:rPr>
-              <w:instrText xml:space="preserve"> PAGEREF _Toc534204593 \h </w:instrText>
+              <w:instrText xml:space="preserve"> PAGEREF _Toc536025105 \h </w:instrText>
             </w:r>
             <w:r>
               <w:rPr>
@@ -1285,7 +1285,7 @@
               <w:szCs w:val="22"/>
             </w:rPr>
           </w:pPr>
-          <w:hyperlink w:anchor="_Toc534204594" w:history="1">
+          <w:hyperlink w:anchor="_Toc536025106" w:history="1">
             <w:r>
               <w:rPr>
                 <w:rStyle w:val="Hyperlink"/>
@@ -1464,7 +1464,7 @@
                 <w:noProof/>
                 <w:webHidden/>
               </w:rPr>
-              <w:instrText xml:space="preserve"> PAGEREF _Toc534204594 \h </w:instrText>
+              <w:instrText xml:space="preserve"> PAGEREF _Toc536025106 \h </w:instrText>
             </w:r>
             <w:r>
               <w:rPr>
@@ -1510,7 +1510,7 @@
               <w:szCs w:val="22"/>
             </w:rPr>
           </w:pPr>
-          <w:hyperlink w:anchor="_Toc534204595" w:history="1">
+          <w:hyperlink w:anchor="_Toc536025107" w:history="1">
             <w:r>
               <w:rPr>
                 <w:rStyle w:val="Hyperlink"/>
@@ -1540,7 +1540,7 @@
                 <w:noProof/>
                 <w:webHidden/>
               </w:rPr>
-              <w:instrText xml:space="preserve"> PAGEREF _Toc534204595 \h </w:instrText>
+              <w:instrText xml:space="preserve"> PAGEREF _Toc536025107 \h </w:instrText>
             </w:r>
             <w:r>
               <w:rPr>
@@ -1586,7 +1586,7 @@
               <w:szCs w:val="22"/>
             </w:rPr>
           </w:pPr>
-          <w:hyperlink w:anchor="_Toc534204596" w:history="1">
+          <w:hyperlink w:anchor="_Toc536025108" w:history="1">
             <w:r>
               <w:rPr>
                 <w:rStyle w:val="Hyperlink"/>
@@ -1616,7 +1616,7 @@
                 <w:noProof/>
                 <w:webHidden/>
               </w:rPr>
-              <w:instrText xml:space="preserve"> PAGEREF _Toc534204596 \h </w:instrText>
+              <w:instrText xml:space="preserve"> PAGEREF _Toc536025108 \h </w:instrText>
             </w:r>
             <w:r>
               <w:rPr>
@@ -1920,7 +1920,7 @@
         </w:rPr>
       </w:pPr>
       <w:bookmarkStart w:id="2" w:name="_bookmark0"/>
-      <w:bookmarkStart w:id="3" w:name="_Toc534204591"/>
+      <w:bookmarkStart w:id="3" w:name="_Toc536025103"/>
       <w:bookmarkEnd w:id="2"/>
       <w:r>
         <w:rPr>
@@ -2165,11 +2165,11 @@
         <w:tblLook w:val="04A0" w:firstRow="1" w:lastRow="0" w:firstColumn="1" w:lastColumn="0" w:noHBand="0" w:noVBand="1"/>
       </w:tblPr>
       <w:tblGrid>
-        <w:gridCol w:w="4001"/>
-        <w:gridCol w:w="1551"/>
-        <w:gridCol w:w="2080"/>
-        <w:gridCol w:w="917"/>
-        <w:gridCol w:w="1031"/>
+        <w:gridCol w:w="4102"/>
+        <w:gridCol w:w="1528"/>
+        <w:gridCol w:w="2160"/>
+        <w:gridCol w:w="914"/>
+        <w:gridCol w:w="876"/>
       </w:tblGrid>
       <w:tr>
         <w:tc>
@@ -2938,7 +2938,7 @@
         </w:rPr>
       </w:pPr>
       <w:bookmarkStart w:id="5" w:name="_bookmark1"/>
-      <w:bookmarkStart w:id="6" w:name="_Toc534204592"/>
+      <w:bookmarkStart w:id="6" w:name="_Toc536025104"/>
       <w:bookmarkEnd w:id="5"/>
       <w:r>
         <w:rPr>
@@ -2993,7 +2993,21 @@
           <w:rFonts w:ascii="HK Grotesk" w:hAnsi="HK Grotesk"/>
           <w:w w:val="110"/>
         </w:rPr>
-        <w:t xml:space="preserve">was built using the Code Composer Studio environment </w:t>
+        <w:t xml:space="preserve">was built using the Code Composer Studio </w:t>
+      </w:r>
+      <w:r>
+        <w:rPr>
+          <w:rFonts w:ascii="HK Grotesk" w:hAnsi="HK Grotesk"/>
+          <w:w w:val="110"/>
+        </w:rPr>
+        <w:t>Environment</w:t>
+      </w:r>
+      <w:r>
+        <w:rPr>
+          <w:rFonts w:ascii="HK Grotesk" w:hAnsi="HK Grotesk"/>
+          <w:w w:val="110"/>
+        </w:rPr>
+        <w:t xml:space="preserve"> </w:t>
       </w:r>
       <w:r>
         <w:rPr>
@@ -3067,7 +3081,7 @@
           <w:sz w:val="20"/>
           <w:szCs w:val="20"/>
         </w:rPr>
-        <w:t>The there are 3 project pertaining to the release: AfridevV2_MSP430, AfridevV2_MSP430</w:t>
+        <w:t>There are 3 project</w:t>
       </w:r>
       <w:r>
         <w:rPr>
@@ -3075,76 +3089,75 @@
           <w:sz w:val="20"/>
           <w:szCs w:val="20"/>
         </w:rPr>
-        <w:t>_Boot, AfridevV2_MSP430_Manuf.    All three should be built with the “Debug” Active Configuration.  There is no benefit of using the Release Configuration, it is the same.</w:t>
-      </w:r>
-    </w:p>
-    <w:p>
-      <w:pPr>
+        <w:t>s</w:t>
+      </w:r>
+      <w:r>
         <w:rPr>
           <w:rFonts w:ascii="HK Grotesk" w:eastAsia="Times New Roman" w:hAnsi="HK Grotesk" w:cs="Times New Roman"/>
           <w:sz w:val="20"/>
           <w:szCs w:val="20"/>
         </w:rPr>
-      </w:pPr>
-    </w:p>
-    <w:p>
-      <w:pPr>
+        <w:t xml:space="preserve"> pertaining to the release: AfridevV2_MSP430, AfridevV2_MSP430</w:t>
+      </w:r>
+      <w:r>
         <w:rPr>
           <w:rFonts w:ascii="HK Grotesk" w:eastAsia="Times New Roman" w:hAnsi="HK Grotesk" w:cs="Times New Roman"/>
           <w:sz w:val="20"/>
           <w:szCs w:val="20"/>
         </w:rPr>
-      </w:pPr>
-      <w:r>
+        <w:t>_Boot, AfridevV2_MSP430_Manuf.    All three should be built with the “Debug” Active Configuration.  There is no benefit of using the Release Configuration, it is the same.</w:t>
+      </w:r>
+    </w:p>
+    <w:p>
+      <w:pPr>
         <w:rPr>
           <w:rFonts w:ascii="HK Grotesk" w:eastAsia="Times New Roman" w:hAnsi="HK Grotesk" w:cs="Times New Roman"/>
           <w:sz w:val="20"/>
           <w:szCs w:val="20"/>
         </w:rPr>
-        <w:t>After running all three builds error and warning free, a Command Prompt Window is opened in Administrator Mode.   The current directory is set to the “</w:t>
-      </w:r>
-      <w:r>
+      </w:pPr>
+    </w:p>
+    <w:p>
+      <w:pPr>
         <w:rPr>
           <w:rFonts w:ascii="HK Grotesk" w:eastAsia="Times New Roman" w:hAnsi="HK Grotesk" w:cs="Times New Roman"/>
           <w:sz w:val="20"/>
           <w:szCs w:val="20"/>
         </w:rPr>
-        <w:t>AfridevV2ImageBuilder</w:t>
-      </w:r>
+      </w:pPr>
       <w:r>
         <w:rPr>
           <w:rFonts w:ascii="HK Grotesk" w:eastAsia="Times New Roman" w:hAnsi="HK Grotesk" w:cs="Times New Roman"/>
           <w:sz w:val="20"/>
           <w:szCs w:val="20"/>
         </w:rPr>
-        <w:t>” folder within the project’s main folder.</w:t>
-      </w:r>
-    </w:p>
-    <w:p>
-      <w:pPr>
+        <w:t>After running all three builds error and warning free, a Command Prompt Window is opened in Administrator Mode.   The current directory is set to the “</w:t>
+      </w:r>
+      <w:r>
         <w:rPr>
           <w:rFonts w:ascii="HK Grotesk" w:eastAsia="Times New Roman" w:hAnsi="HK Grotesk" w:cs="Times New Roman"/>
           <w:sz w:val="20"/>
           <w:szCs w:val="20"/>
         </w:rPr>
-      </w:pPr>
-    </w:p>
-    <w:p>
-      <w:pPr>
+        <w:t>AfridevV2ImageBuilder</w:t>
+      </w:r>
+      <w:r>
         <w:rPr>
           <w:rFonts w:ascii="HK Grotesk" w:eastAsia="Times New Roman" w:hAnsi="HK Grotesk" w:cs="Times New Roman"/>
           <w:sz w:val="20"/>
           <w:szCs w:val="20"/>
         </w:rPr>
-      </w:pPr>
-      <w:r>
+        <w:t>” folder within the project’s main folder.</w:t>
+      </w:r>
+    </w:p>
+    <w:p>
+      <w:pPr>
         <w:rPr>
           <w:rFonts w:ascii="HK Grotesk" w:eastAsia="Times New Roman" w:hAnsi="HK Grotesk" w:cs="Times New Roman"/>
           <w:sz w:val="20"/>
           <w:szCs w:val="20"/>
         </w:rPr>
-        <w:t>The batch file “run.bat” is executed.  If all three builds were run error free, then the tool will succeed and generate the release’s deliverable files in this folder.</w:t>
-      </w:r>
+      </w:pPr>
     </w:p>
     <w:p>
       <w:pPr>
@@ -3154,6 +3167,23 @@
           <w:szCs w:val="20"/>
         </w:rPr>
       </w:pPr>
+      <w:r>
+        <w:rPr>
+          <w:rFonts w:ascii="HK Grotesk" w:eastAsia="Times New Roman" w:hAnsi="HK Grotesk" w:cs="Times New Roman"/>
+          <w:sz w:val="20"/>
+          <w:szCs w:val="20"/>
+        </w:rPr>
+        <w:t>The batch file “run.bat” is executed.  If all three builds were run error free, then the tool will succeed and generate the release’s deliverable files in this folder.</w:t>
+      </w:r>
+    </w:p>
+    <w:p>
+      <w:pPr>
+        <w:rPr>
+          <w:rFonts w:ascii="HK Grotesk" w:eastAsia="Times New Roman" w:hAnsi="HK Grotesk" w:cs="Times New Roman"/>
+          <w:sz w:val="20"/>
+          <w:szCs w:val="20"/>
+        </w:rPr>
+      </w:pPr>
     </w:p>
     <w:p>
       <w:pPr>
@@ -3176,7 +3206,7 @@
           <w:rFonts w:ascii="HK Grotesk" w:hAnsi="HK Grotesk"/>
         </w:rPr>
       </w:pPr>
-      <w:bookmarkStart w:id="7" w:name="_Toc534204593"/>
+      <w:bookmarkStart w:id="7" w:name="_Toc536025105"/>
       <w:r>
         <w:rPr>
           <w:rFonts w:ascii="HK Grotesk" w:hAnsi="HK Grotesk"/>
@@ -4918,14 +4948,26 @@
         <w:rPr>
           <w:rFonts w:ascii="HK Grotesk" w:hAnsi="HK Grotesk"/>
         </w:rPr>
-        <w:t xml:space="preserve">Should the terminal remain connected during programming the factory image, the Debug </w:t>
+        <w:t xml:space="preserve">Should the terminal remain connected during programming the factory image, the Debug trace will display </w:t>
+      </w:r>
+      <w:r>
+        <w:rPr>
+          <w:rFonts w:ascii="HK Grotesk" w:hAnsi="HK Grotesk"/>
+        </w:rPr>
+        <w:t>unintelligible</w:t>
+      </w:r>
+      <w:r>
+        <w:rPr>
+          <w:rFonts w:ascii="HK Grotesk" w:hAnsi="HK Grotesk"/>
+        </w:rPr>
+        <w:t xml:space="preserve"> characters.  They will indicate that the firmware is communicating with </w:t>
       </w:r>
       <w:r>
         <w:rPr>
           <w:rFonts w:ascii="HK Grotesk" w:hAnsi="HK Grotesk"/>
         </w:rPr>
         <w:lastRenderedPageBreak/>
-        <w:t xml:space="preserve">trace will display unintelligable characters.  They will indicate that the firmware is communicating with the Modem, but the data will not be decipherable. </w:t>
+        <w:t xml:space="preserve">the Modem, but the data will not be decipherable. </w:t>
       </w:r>
     </w:p>
     <w:p>
@@ -5001,7 +5043,19 @@
         <w:rPr>
           <w:rFonts w:ascii="HK Grotesk" w:hAnsi="HK Grotesk"/>
         </w:rPr>
-        <w:t>The CRC of the file must be correct in order for the OTA Update to be committed.  The update is processed in the usual Daily Update Time that occurs every 24 hours early in the morning GMT time.</w:t>
+        <w:t xml:space="preserve">The CRC of the file must be correct </w:t>
+      </w:r>
+      <w:r>
+        <w:rPr>
+          <w:rFonts w:ascii="HK Grotesk" w:hAnsi="HK Grotesk"/>
+        </w:rPr>
+        <w:t>for</w:t>
+      </w:r>
+      <w:r>
+        <w:rPr>
+          <w:rFonts w:ascii="HK Grotesk" w:hAnsi="HK Grotesk"/>
+        </w:rPr>
+        <w:t xml:space="preserve"> the OTA Update to be committed.  The update is processed in the usual Daily Update Time that occurs every 24 hours early in the morning GMT time.</w:t>
       </w:r>
     </w:p>
     <w:p>
@@ -5029,7 +5083,7 @@
       </w:pPr>
       <w:bookmarkStart w:id="8" w:name="_bookmark2"/>
       <w:bookmarkStart w:id="9" w:name="_bookmark5"/>
-      <w:bookmarkStart w:id="10" w:name="_Toc534204594"/>
+      <w:bookmarkStart w:id="10" w:name="_Toc536025106"/>
       <w:bookmarkEnd w:id="8"/>
       <w:bookmarkEnd w:id="9"/>
       <w:r>
@@ -5225,13 +5279,64 @@
         <w:ind w:left="360"/>
         <w:rPr>
           <w:rFonts w:ascii="HK Grotesk" w:eastAsia="Times New Roman" w:hAnsi="HK Grotesk" w:cs="Times New Roman"/>
+          <w:u w:val="single"/>
         </w:rPr>
       </w:pPr>
       <w:r>
         <w:rPr>
           <w:rFonts w:ascii="HK Grotesk" w:eastAsia="Times New Roman" w:hAnsi="HK Grotesk" w:cs="Times New Roman"/>
         </w:rPr>
-        <w:t>A new algorithm was developed that independently tracks the presense of Air or Water before 6 sensor pads.   The new algorithm monitors “jumps” in capacitance values to detect water.  When the values shrply jump lower, then there is water before the pad.  Conversely, when the capacitance value jumps to a higher value, then there is air before the pad.</w:t>
+        <w:t xml:space="preserve">A new algorithm was developed that independently tracks the </w:t>
+      </w:r>
+      <w:r>
+        <w:rPr>
+          <w:rFonts w:ascii="HK Grotesk" w:eastAsia="Times New Roman" w:hAnsi="HK Grotesk" w:cs="Times New Roman"/>
+        </w:rPr>
+        <w:t>presence</w:t>
+      </w:r>
+      <w:r>
+        <w:rPr>
+          <w:rFonts w:ascii="HK Grotesk" w:eastAsia="Times New Roman" w:hAnsi="HK Grotesk" w:cs="Times New Roman"/>
+        </w:rPr>
+        <w:t xml:space="preserve"> of Air or Water before 6 sensor pads.   The new algorithm monitors “jumps” in capacitance values to detect water.  When the values </w:t>
+      </w:r>
+      <w:r>
+        <w:rPr>
+          <w:rFonts w:ascii="HK Grotesk" w:eastAsia="Times New Roman" w:hAnsi="HK Grotesk" w:cs="Times New Roman"/>
+        </w:rPr>
+        <w:t>sharply</w:t>
+      </w:r>
+      <w:r>
+        <w:rPr>
+          <w:rFonts w:ascii="HK Grotesk" w:eastAsia="Times New Roman" w:hAnsi="HK Grotesk" w:cs="Times New Roman"/>
+        </w:rPr>
+        <w:t xml:space="preserve"> jump lower, then there is water before the pad.  Conversely, when the capacitance value jumps to a higher value, then there is air before the pad.</w:t>
+      </w:r>
+      <w:r>
+        <w:rPr>
+          <w:rFonts w:ascii="HK Grotesk" w:eastAsia="Times New Roman" w:hAnsi="HK Grotesk" w:cs="Times New Roman"/>
+        </w:rPr>
+        <w:br/>
+      </w:r>
+      <w:r>
+        <w:rPr>
+          <w:rFonts w:ascii="HK Grotesk" w:eastAsia="Times New Roman" w:hAnsi="HK Grotesk" w:cs="Times New Roman"/>
+        </w:rPr>
+        <w:br/>
+      </w:r>
+      <w:r>
+        <w:rPr>
+          <w:rFonts w:ascii="HK Grotesk" w:eastAsia="Times New Roman" w:hAnsi="HK Grotesk" w:cs="Times New Roman"/>
+          <w:u w:val="single"/>
+        </w:rPr>
+        <w:t>Continuous Error Checking</w:t>
+      </w:r>
+      <w:r>
+        <w:rPr>
+          <w:rFonts w:ascii="HK Grotesk" w:eastAsia="Times New Roman" w:hAnsi="HK Grotesk" w:cs="Times New Roman"/>
+          <w:u w:val="single"/>
+        </w:rPr>
+        <w:br/>
       </w:r>
     </w:p>
     <w:p>
@@ -5239,9 +5344,33 @@
         <w:spacing w:before="10"/>
         <w:ind w:left="360"/>
         <w:rPr>
+          <w:rFonts w:ascii="HK Grotesk" w:eastAsia="Times New Roman" w:hAnsi="HK Grotesk" w:cs="Arial"/>
+        </w:rPr>
+      </w:pPr>
+      <w:r>
+        <w:rPr>
           <w:rFonts w:ascii="HK Grotesk" w:eastAsia="Times New Roman" w:hAnsi="HK Grotesk" w:cs="Times New Roman"/>
         </w:rPr>
-      </w:pPr>
+        <w:t xml:space="preserve">The new </w:t>
+      </w:r>
+      <w:r>
+        <w:rPr>
+          <w:rFonts w:ascii="HK Grotesk" w:eastAsia="Times New Roman" w:hAnsi="HK Grotesk" w:cs="Times New Roman"/>
+        </w:rPr>
+        <w:t xml:space="preserve">water sensing </w:t>
+      </w:r>
+      <w:r>
+        <w:rPr>
+          <w:rFonts w:ascii="HK Grotesk" w:eastAsia="Times New Roman" w:hAnsi="HK Grotesk" w:cs="Times New Roman"/>
+        </w:rPr>
+        <w:t>algorithm has continuous error detection enabled by default. If water is detected to continuously pour for more than 5 minutes without stopping, the code will send a sensor data report and recalibrate the settings for air and water.   If one or more pads are in an unknown state (when a pad detects water above a pad that detects air), the new algorithm can be set to automatically send a sensor data report and recalibrate the settings.  In both cases, the sensor data report will give an idea of what is happening to aid in debugging efforts.</w:t>
+      </w:r>
+      <w:r>
+        <w:rPr>
+          <w:rFonts w:ascii="HK Grotesk" w:eastAsia="Times New Roman" w:hAnsi="HK Grotesk" w:cs="Times New Roman"/>
+        </w:rPr>
+        <w:br/>
+      </w:r>
     </w:p>
     <w:p>
       <w:pPr>
@@ -5282,13 +5411,37 @@
         <w:rPr>
           <w:rFonts w:ascii="HK Grotesk" w:hAnsi="HK Grotesk"/>
         </w:rPr>
-        <w:t xml:space="preserve">A part of the new algoritm requires </w:t>
-      </w:r>
-      <w:r>
-        <w:rPr>
-          <w:rFonts w:ascii="HK Grotesk" w:hAnsi="HK Grotesk"/>
-        </w:rPr>
-        <w:t>the tracking of the air temperature just above the sensing pads. When the air temperature increases even a tenth of a degree, it causes the capacitance level to decrease towards a water detection. Likewise a decrease in air temperature will cause the capacitance level to increase.</w:t>
+        <w:t>A part of the new algorit</w:t>
+      </w:r>
+      <w:r>
+        <w:rPr>
+          <w:rFonts w:ascii="HK Grotesk" w:hAnsi="HK Grotesk"/>
+        </w:rPr>
+        <w:t>h</w:t>
+      </w:r>
+      <w:r>
+        <w:rPr>
+          <w:rFonts w:ascii="HK Grotesk" w:hAnsi="HK Grotesk"/>
+        </w:rPr>
+        <w:t xml:space="preserve">m requires </w:t>
+      </w:r>
+      <w:r>
+        <w:rPr>
+          <w:rFonts w:ascii="HK Grotesk" w:hAnsi="HK Grotesk"/>
+        </w:rPr>
+        <w:t xml:space="preserve">the tracking of the air temperature just above the sensing pads. When the air temperature increases even a tenth of a degree, it causes the capacitance level to decrease towards a water detection. </w:t>
+      </w:r>
+      <w:r>
+        <w:rPr>
+          <w:rFonts w:ascii="HK Grotesk" w:hAnsi="HK Grotesk"/>
+        </w:rPr>
+        <w:t>Likewise,</w:t>
+      </w:r>
+      <w:r>
+        <w:rPr>
+          <w:rFonts w:ascii="HK Grotesk" w:hAnsi="HK Grotesk"/>
+        </w:rPr>
+        <w:t xml:space="preserve"> a decrease in air temperature will cause the capacitance level to increase.</w:t>
       </w:r>
     </w:p>
     <w:p>
@@ -5362,6 +5515,24 @@
           <w:rFonts w:ascii="HK Grotesk" w:hAnsi="HK Grotesk"/>
           <w:u w:val="single"/>
         </w:rPr>
+        <w:br w:type="page"/>
+      </w:r>
+    </w:p>
+    <w:p>
+      <w:pPr>
+        <w:pStyle w:val="Heading3"/>
+        <w:ind w:left="676"/>
+        <w:rPr>
+          <w:rFonts w:ascii="HK Grotesk" w:hAnsi="HK Grotesk"/>
+          <w:u w:val="single"/>
+        </w:rPr>
+      </w:pPr>
+      <w:r>
+        <w:rPr>
+          <w:rFonts w:ascii="HK Grotesk" w:hAnsi="HK Grotesk"/>
+          <w:u w:val="single"/>
+        </w:rPr>
+        <w:lastRenderedPageBreak/>
         <w:t>Remote Water Sensing Control</w:t>
       </w:r>
     </w:p>
@@ -5447,14 +5618,7 @@
         <w:rPr>
           <w:rFonts w:ascii="HK Grotesk" w:hAnsi="HK Grotesk"/>
         </w:rPr>
-        <w:t xml:space="preserve">  This tells the unit to broadcast the current sensing data as well as the “air” baseline data.  The baseline data is only significant after a restart of the firmware (in case there is water on the pads when the unit restarted).  The operation of the </w:t>
-      </w:r>
-      <w:r>
-        <w:rPr>
-          <w:rFonts w:ascii="HK Grotesk" w:hAnsi="HK Grotesk"/>
-        </w:rPr>
-        <w:lastRenderedPageBreak/>
-        <w:t>detection occurs without calibration needed.</w:t>
+        <w:t xml:space="preserve">  This tells the unit to broadcast the current sensing data as well as the “air” baseline data.  The baseline data is only significant after a restart of the firmware (in case there is water on the pads when the unit restarted).  The operation of the detection occurs without calibration needed.</w:t>
       </w:r>
     </w:p>
     <w:p>
@@ -5629,7 +5793,14 @@
           <w:rFonts w:ascii="HK Grotesk" w:hAnsi="HK Grotesk"/>
           <w:u w:val="single"/>
         </w:rPr>
-        <w:t>GPS Locationing</w:t>
+        <w:t xml:space="preserve">GPS </w:t>
+      </w:r>
+      <w:r>
+        <w:rPr>
+          <w:rFonts w:ascii="HK Grotesk" w:hAnsi="HK Grotesk"/>
+          <w:u w:val="single"/>
+        </w:rPr>
+        <w:t>Locating</w:t>
       </w:r>
     </w:p>
     <w:p>
@@ -5727,7 +5898,7 @@
         </w:rPr>
       </w:pPr>
       <w:bookmarkStart w:id="12" w:name="_bookmark6"/>
-      <w:bookmarkStart w:id="13" w:name="_Toc534204595"/>
+      <w:bookmarkStart w:id="13" w:name="_Toc536025107"/>
       <w:bookmarkEnd w:id="12"/>
       <w:r>
         <w:rPr>
@@ -5812,7 +5983,31 @@
         <w:rPr>
           <w:rFonts w:ascii="HK Grotesk" w:eastAsia="Times New Roman" w:hAnsi="HK Grotesk"/>
         </w:rPr>
-        <w:t>The water flow calculation code had a bug when the mean capacitance calulation equaled the water target number.  In this case, the code was assigning a percentage of 0, instead of the 100 percent figure that was required.  A term in the equation was using the remainder of dividing  a term by 100, this limited the result to be up to 99.  The new code looks for this border condition and assigns the value 100.</w:t>
+        <w:t xml:space="preserve">The water flow calculation code had a bug when the mean capacitance </w:t>
+      </w:r>
+      <w:r>
+        <w:rPr>
+          <w:rFonts w:ascii="HK Grotesk" w:eastAsia="Times New Roman" w:hAnsi="HK Grotesk"/>
+        </w:rPr>
+        <w:t>calculation</w:t>
+      </w:r>
+      <w:r>
+        <w:rPr>
+          <w:rFonts w:ascii="HK Grotesk" w:eastAsia="Times New Roman" w:hAnsi="HK Grotesk"/>
+        </w:rPr>
+        <w:t xml:space="preserve"> equaled the water target number.  In this case, the code was assigning a percentage of 0, instead of the 100 percent figure that was required.  A term in the equation was using the remainder of </w:t>
+      </w:r>
+      <w:r>
+        <w:rPr>
+          <w:rFonts w:ascii="HK Grotesk" w:eastAsia="Times New Roman" w:hAnsi="HK Grotesk"/>
+        </w:rPr>
+        <w:t>dividing a</w:t>
+      </w:r>
+      <w:r>
+        <w:rPr>
+          <w:rFonts w:ascii="HK Grotesk" w:eastAsia="Times New Roman" w:hAnsi="HK Grotesk"/>
+        </w:rPr>
+        <w:t xml:space="preserve"> term by 100, this limited the result to be up to 99.  The new code looks for this border condition and assigns the value 100.</w:t>
       </w:r>
     </w:p>
     <w:p>
@@ -5834,7 +6029,14 @@
         <w:rPr>
           <w:rFonts w:ascii="HK Grotesk" w:eastAsia="Times New Roman" w:hAnsi="HK Grotesk"/>
         </w:rPr>
-        <w:t xml:space="preserve">The downspout rate was adjusted for the final foam (6mm) and the detection code was measuring with a 2% error.  </w:t>
+        <w:t xml:space="preserve">The downspout rate was adjusted for the final foam (6mm) and the detection code was </w:t>
+      </w:r>
+      <w:r>
+        <w:rPr>
+          <w:rFonts w:ascii="HK Grotesk" w:eastAsia="Times New Roman" w:hAnsi="HK Grotesk"/>
+        </w:rPr>
+        <w:lastRenderedPageBreak/>
+        <w:t xml:space="preserve">measuring with a 2% error.  </w:t>
       </w:r>
     </w:p>
     <w:p>
@@ -5868,7 +6070,6 @@
         <w:rPr>
           <w:rFonts w:ascii="HK Grotesk" w:eastAsia="Times New Roman" w:hAnsi="HK Grotesk"/>
         </w:rPr>
-        <w:lastRenderedPageBreak/>
         <w:t>stopping the “stuck” condition.</w:t>
       </w:r>
     </w:p>
@@ -5917,8 +6118,6 @@
           <w:rFonts w:ascii="HK Grotesk" w:eastAsia="Times New Roman" w:hAnsi="HK Grotesk"/>
         </w:rPr>
       </w:pPr>
-      <w:bookmarkStart w:id="14" w:name="_GoBack"/>
-      <w:bookmarkEnd w:id="14"/>
     </w:p>
     <w:p>
       <w:pPr>
@@ -5954,7 +6153,7 @@
           <w:i w:val="0"/>
         </w:rPr>
       </w:pPr>
-      <w:bookmarkStart w:id="15" w:name="_Toc534204596"/>
+      <w:bookmarkStart w:id="14" w:name="_Toc536025108"/>
       <w:r>
         <w:rPr>
           <w:rFonts w:ascii="HK Grotesk" w:hAnsi="HK Grotesk"/>
@@ -5971,7 +6170,7 @@
         </w:rPr>
         <w:t>Issues</w:t>
       </w:r>
-      <w:bookmarkEnd w:id="15"/>
+      <w:bookmarkEnd w:id="14"/>
     </w:p>
     <w:p>
       <w:pPr>
@@ -5982,52 +6181,18 @@
           <w:szCs w:val="22"/>
         </w:rPr>
       </w:pPr>
-      <w:bookmarkStart w:id="16" w:name="_bookmark7"/>
-      <w:bookmarkEnd w:id="16"/>
+      <w:bookmarkStart w:id="15" w:name="_bookmark7"/>
+      <w:bookmarkEnd w:id="15"/>
       <w:r>
         <w:rPr>
           <w:rFonts w:ascii="HK Grotesk" w:hAnsi="HK Grotesk"/>
           <w:sz w:val="22"/>
           <w:szCs w:val="22"/>
         </w:rPr>
-        <w:t xml:space="preserve">In long term testing over 4 weeks, 2 units out of 12 exhibited a condition where the unit was reporting the presence of water erroneously.  </w:t>
-      </w:r>
-      <w:r>
-        <w:rPr>
-          <w:rFonts w:ascii="HK Grotesk" w:hAnsi="HK Grotesk"/>
-          <w:sz w:val="22"/>
-          <w:szCs w:val="22"/>
-        </w:rPr>
-        <w:t xml:space="preserve"> The root cause of this failure is not known.  To date, the water detect code never detected water erroneously when the unit was active throughout a day.   Historically this problem only occurred when the unit is left unused for weeks.</w:t>
-      </w:r>
-    </w:p>
-    <w:p>
-      <w:pPr>
-        <w:pStyle w:val="BodyText"/>
-        <w:rPr>
-          <w:rFonts w:ascii="HK Grotesk" w:hAnsi="HK Grotesk"/>
-          <w:sz w:val="22"/>
-          <w:szCs w:val="22"/>
-        </w:rPr>
-      </w:pPr>
-    </w:p>
-    <w:p>
-      <w:pPr>
-        <w:pStyle w:val="BodyText"/>
-        <w:rPr>
-          <w:rFonts w:ascii="HK Grotesk" w:hAnsi="HK Grotesk"/>
-          <w:sz w:val="22"/>
-          <w:szCs w:val="22"/>
-        </w:rPr>
-      </w:pPr>
-      <w:r>
-        <w:rPr>
-          <w:rFonts w:ascii="HK Grotesk" w:hAnsi="HK Grotesk"/>
-          <w:sz w:val="22"/>
-          <w:szCs w:val="22"/>
-        </w:rPr>
-        <w:t>A workaround has been implemented to reset the water calibration when water detection gets “stuck” for 5 minutes.</w:t>
-      </w:r>
+        <w:t>All known issues have been addressed.</w:t>
+      </w:r>
+      <w:bookmarkStart w:id="16" w:name="_GoBack"/>
+      <w:bookmarkEnd w:id="16"/>
     </w:p>
     <w:sectPr>
       <w:pgSz w:w="12240" w:h="15840" w:code="1"/>
@@ -6725,7 +6890,7 @@
                               <w:spacing w:val="-2"/>
                               <w:w w:val="105"/>
                             </w:rPr>
-                            <w:t>3</w:t>
+                            <w:t>5</w:t>
                           </w:r>
                         </w:p>
                       </w:txbxContent>
@@ -6886,7 +7051,7 @@
                         <w:spacing w:val="-2"/>
                         <w:w w:val="105"/>
                       </w:rPr>
-                      <w:t>3</w:t>
+                      <w:t>5</w:t>
                     </w:r>
                   </w:p>
                 </w:txbxContent>
@@ -8858,7 +9023,7 @@
 </file>
 
 <file path=customXml/itemProps1.xml><?xml version="1.0" encoding="utf-8"?>
-<ds:datastoreItem xmlns:ds="http://schemas.openxmlformats.org/officeDocument/2006/customXml" ds:itemID="{5D10FFE3-9D1D-4EE6-8366-C1E54D774228}">
+<ds:datastoreItem xmlns:ds="http://schemas.openxmlformats.org/officeDocument/2006/customXml" ds:itemID="{94CE806C-FE1C-4E8E-9C7B-60D908FD3608}">
   <ds:schemaRefs>
     <ds:schemaRef ds:uri="http://schemas.openxmlformats.org/officeDocument/2006/bibliography"/>
   </ds:schemaRefs>

</xml_diff>